<commit_message>
aggiunti nomi sul docimento
</commit_message>
<xml_diff>
--- a/progettazione/URL.docx
+++ b/progettazione/URL.docx
@@ -17,11 +17,19 @@
       <w:r>
         <w:t xml:space="preserve">✅ </w:t>
       </w:r>
+      <w:proofErr w:type="spellStart"/>
       <w:r>
         <w:rPr>
           <w:rStyle w:val="VerbatimChar"/>
         </w:rPr>
         <w:t>FieldController</w:t>
+      </w:r>
+      <w:proofErr w:type="spellEnd"/>
+      <w:r>
+        <w:rPr>
+          <w:rStyle w:val="VerbatimChar"/>
+        </w:rPr>
+        <w:t xml:space="preserve"> AMERICO</w:t>
       </w:r>
     </w:p>
     <w:tbl>
@@ -48,9 +56,11 @@
             <w:pPr>
               <w:pStyle w:val="Compact"/>
             </w:pPr>
+            <w:proofErr w:type="spellStart"/>
             <w:r>
               <w:t>Metodo</w:t>
             </w:r>
+            <w:proofErr w:type="spellEnd"/>
           </w:p>
         </w:tc>
         <w:tc>
@@ -89,41 +99,61 @@
             <w:pPr>
               <w:pStyle w:val="Compact"/>
             </w:pPr>
+            <w:proofErr w:type="spellStart"/>
             <w:r>
               <w:rPr>
                 <w:rStyle w:val="VerbatimChar"/>
               </w:rPr>
               <w:t>searchForm</w:t>
             </w:r>
-          </w:p>
-        </w:tc>
-        <w:tc>
-          <w:tcPr>
-            <w:tcW w:w="0" w:type="auto"/>
-          </w:tcPr>
-          <w:p>
-            <w:pPr>
-              <w:pStyle w:val="Compact"/>
-            </w:pPr>
-            <w:r>
-              <w:rPr>
-                <w:rStyle w:val="VerbatimChar"/>
-              </w:rPr>
-              <w:t>/field/searchForm</w:t>
-            </w:r>
-          </w:p>
-        </w:tc>
-        <w:tc>
-          <w:tcPr>
-            <w:tcW w:w="0" w:type="auto"/>
-          </w:tcPr>
-          <w:p>
-            <w:pPr>
-              <w:pStyle w:val="Compact"/>
-            </w:pPr>
-            <w:r>
-              <w:t>Mostra form di ricerca</w:t>
-            </w:r>
+            <w:proofErr w:type="spellEnd"/>
+          </w:p>
+        </w:tc>
+        <w:tc>
+          <w:tcPr>
+            <w:tcW w:w="0" w:type="auto"/>
+          </w:tcPr>
+          <w:p>
+            <w:pPr>
+              <w:pStyle w:val="Compact"/>
+            </w:pPr>
+            <w:r>
+              <w:rPr>
+                <w:rStyle w:val="VerbatimChar"/>
+              </w:rPr>
+              <w:t>/field/</w:t>
+            </w:r>
+            <w:proofErr w:type="spellStart"/>
+            <w:r>
+              <w:rPr>
+                <w:rStyle w:val="VerbatimChar"/>
+              </w:rPr>
+              <w:t>searchForm</w:t>
+            </w:r>
+            <w:proofErr w:type="spellEnd"/>
+          </w:p>
+        </w:tc>
+        <w:tc>
+          <w:tcPr>
+            <w:tcW w:w="0" w:type="auto"/>
+          </w:tcPr>
+          <w:p>
+            <w:pPr>
+              <w:pStyle w:val="Compact"/>
+            </w:pPr>
+            <w:proofErr w:type="spellStart"/>
+            <w:r>
+              <w:t>Mostra</w:t>
+            </w:r>
+            <w:proofErr w:type="spellEnd"/>
+            <w:r>
+              <w:t xml:space="preserve"> form di </w:t>
+            </w:r>
+            <w:proofErr w:type="spellStart"/>
+            <w:r>
+              <w:t>ricerca</w:t>
+            </w:r>
+            <w:proofErr w:type="spellEnd"/>
           </w:p>
         </w:tc>
       </w:tr>
@@ -136,41 +166,69 @@
             <w:pPr>
               <w:pStyle w:val="Compact"/>
             </w:pPr>
+            <w:proofErr w:type="spellStart"/>
             <w:r>
               <w:rPr>
                 <w:rStyle w:val="VerbatimChar"/>
               </w:rPr>
               <w:t>showResults</w:t>
             </w:r>
-          </w:p>
-        </w:tc>
-        <w:tc>
-          <w:tcPr>
-            <w:tcW w:w="0" w:type="auto"/>
-          </w:tcPr>
-          <w:p>
-            <w:pPr>
-              <w:pStyle w:val="Compact"/>
-            </w:pPr>
-            <w:r>
-              <w:rPr>
-                <w:rStyle w:val="VerbatimChar"/>
-              </w:rPr>
-              <w:t>/field/showResults</w:t>
-            </w:r>
-          </w:p>
-        </w:tc>
-        <w:tc>
-          <w:tcPr>
-            <w:tcW w:w="0" w:type="auto"/>
-          </w:tcPr>
-          <w:p>
-            <w:pPr>
-              <w:pStyle w:val="Compact"/>
-            </w:pPr>
-            <w:r>
-              <w:t>Mostra lista filtrata</w:t>
-            </w:r>
+            <w:proofErr w:type="spellEnd"/>
+          </w:p>
+        </w:tc>
+        <w:tc>
+          <w:tcPr>
+            <w:tcW w:w="0" w:type="auto"/>
+          </w:tcPr>
+          <w:p>
+            <w:pPr>
+              <w:pStyle w:val="Compact"/>
+            </w:pPr>
+            <w:r>
+              <w:rPr>
+                <w:rStyle w:val="VerbatimChar"/>
+              </w:rPr>
+              <w:t>/field/</w:t>
+            </w:r>
+            <w:proofErr w:type="spellStart"/>
+            <w:r>
+              <w:rPr>
+                <w:rStyle w:val="VerbatimChar"/>
+              </w:rPr>
+              <w:t>showResults</w:t>
+            </w:r>
+            <w:proofErr w:type="spellEnd"/>
+          </w:p>
+        </w:tc>
+        <w:tc>
+          <w:tcPr>
+            <w:tcW w:w="0" w:type="auto"/>
+          </w:tcPr>
+          <w:p>
+            <w:pPr>
+              <w:pStyle w:val="Compact"/>
+            </w:pPr>
+            <w:proofErr w:type="spellStart"/>
+            <w:r>
+              <w:t>Mostra</w:t>
+            </w:r>
+            <w:proofErr w:type="spellEnd"/>
+            <w:r>
+              <w:t xml:space="preserve"> </w:t>
+            </w:r>
+            <w:proofErr w:type="spellStart"/>
+            <w:r>
+              <w:t>lista</w:t>
+            </w:r>
+            <w:proofErr w:type="spellEnd"/>
+            <w:r>
+              <w:t xml:space="preserve"> </w:t>
+            </w:r>
+            <w:proofErr w:type="spellStart"/>
+            <w:r>
+              <w:t>filtrata</w:t>
+            </w:r>
+            <w:proofErr w:type="spellEnd"/>
           </w:p>
         </w:tc>
       </w:tr>
@@ -233,8 +291,13 @@
             <w:pPr>
               <w:pStyle w:val="Compact"/>
             </w:pPr>
-            <w:r>
-              <w:t>Dettagli campo</w:t>
+            <w:proofErr w:type="spellStart"/>
+            <w:r>
+              <w:t>Dettagli</w:t>
+            </w:r>
+            <w:proofErr w:type="spellEnd"/>
+            <w:r>
+              <w:t xml:space="preserve"> campo</w:t>
             </w:r>
           </w:p>
         </w:tc>
@@ -256,11 +319,19 @@
       <w:r>
         <w:t xml:space="preserve">✅ </w:t>
       </w:r>
+      <w:proofErr w:type="spellStart"/>
       <w:r>
         <w:rPr>
           <w:rStyle w:val="VerbatimChar"/>
         </w:rPr>
         <w:t>ReservationController</w:t>
+      </w:r>
+      <w:proofErr w:type="spellEnd"/>
+      <w:r>
+        <w:rPr>
+          <w:rStyle w:val="VerbatimChar"/>
+        </w:rPr>
+        <w:t xml:space="preserve"> ALICE</w:t>
       </w:r>
     </w:p>
     <w:tbl>
@@ -287,9 +358,11 @@
             <w:pPr>
               <w:pStyle w:val="Compact"/>
             </w:pPr>
+            <w:proofErr w:type="spellStart"/>
             <w:r>
               <w:t>Metodo</w:t>
             </w:r>
+            <w:proofErr w:type="spellEnd"/>
           </w:p>
         </w:tc>
         <w:tc>
@@ -328,41 +401,61 @@
             <w:pPr>
               <w:pStyle w:val="Compact"/>
             </w:pPr>
+            <w:proofErr w:type="spellStart"/>
             <w:r>
               <w:rPr>
                 <w:rStyle w:val="VerbatimChar"/>
               </w:rPr>
               <w:t>createForm</w:t>
             </w:r>
-          </w:p>
-        </w:tc>
-        <w:tc>
-          <w:tcPr>
-            <w:tcW w:w="0" w:type="auto"/>
-          </w:tcPr>
-          <w:p>
-            <w:pPr>
-              <w:pStyle w:val="Compact"/>
-            </w:pPr>
-            <w:r>
-              <w:rPr>
-                <w:rStyle w:val="VerbatimChar"/>
-              </w:rPr>
-              <w:t>/reservation/createForm</w:t>
-            </w:r>
-          </w:p>
-        </w:tc>
-        <w:tc>
-          <w:tcPr>
-            <w:tcW w:w="0" w:type="auto"/>
-          </w:tcPr>
-          <w:p>
-            <w:pPr>
-              <w:pStyle w:val="Compact"/>
-            </w:pPr>
-            <w:r>
-              <w:t>Mostra form prenotazione</w:t>
-            </w:r>
+            <w:proofErr w:type="spellEnd"/>
+          </w:p>
+        </w:tc>
+        <w:tc>
+          <w:tcPr>
+            <w:tcW w:w="0" w:type="auto"/>
+          </w:tcPr>
+          <w:p>
+            <w:pPr>
+              <w:pStyle w:val="Compact"/>
+            </w:pPr>
+            <w:r>
+              <w:rPr>
+                <w:rStyle w:val="VerbatimChar"/>
+              </w:rPr>
+              <w:t>/reservation/</w:t>
+            </w:r>
+            <w:proofErr w:type="spellStart"/>
+            <w:r>
+              <w:rPr>
+                <w:rStyle w:val="VerbatimChar"/>
+              </w:rPr>
+              <w:t>createForm</w:t>
+            </w:r>
+            <w:proofErr w:type="spellEnd"/>
+          </w:p>
+        </w:tc>
+        <w:tc>
+          <w:tcPr>
+            <w:tcW w:w="0" w:type="auto"/>
+          </w:tcPr>
+          <w:p>
+            <w:pPr>
+              <w:pStyle w:val="Compact"/>
+            </w:pPr>
+            <w:proofErr w:type="spellStart"/>
+            <w:r>
+              <w:t>Mostra</w:t>
+            </w:r>
+            <w:proofErr w:type="spellEnd"/>
+            <w:r>
+              <w:t xml:space="preserve"> form </w:t>
+            </w:r>
+            <w:proofErr w:type="spellStart"/>
+            <w:r>
+              <w:t>prenotazione</w:t>
+            </w:r>
+            <w:proofErr w:type="spellEnd"/>
           </w:p>
         </w:tc>
       </w:tr>
@@ -375,28 +468,38 @@
             <w:pPr>
               <w:pStyle w:val="Compact"/>
             </w:pPr>
+            <w:proofErr w:type="spellStart"/>
             <w:r>
               <w:rPr>
                 <w:rStyle w:val="VerbatimChar"/>
               </w:rPr>
               <w:t>finalizeReservation</w:t>
             </w:r>
-          </w:p>
-        </w:tc>
-        <w:tc>
-          <w:tcPr>
-            <w:tcW w:w="0" w:type="auto"/>
-          </w:tcPr>
-          <w:p>
-            <w:pPr>
-              <w:pStyle w:val="Compact"/>
-            </w:pPr>
-            <w:r>
-              <w:rPr>
-                <w:rStyle w:val="VerbatimChar"/>
-              </w:rPr>
-              <w:t>/reservation/finalizeReservation</w:t>
-            </w:r>
+            <w:proofErr w:type="spellEnd"/>
+          </w:p>
+        </w:tc>
+        <w:tc>
+          <w:tcPr>
+            <w:tcW w:w="0" w:type="auto"/>
+          </w:tcPr>
+          <w:p>
+            <w:pPr>
+              <w:pStyle w:val="Compact"/>
+            </w:pPr>
+            <w:r>
+              <w:rPr>
+                <w:rStyle w:val="VerbatimChar"/>
+              </w:rPr>
+              <w:t>/reservation/</w:t>
+            </w:r>
+            <w:proofErr w:type="spellStart"/>
+            <w:r>
+              <w:rPr>
+                <w:rStyle w:val="VerbatimChar"/>
+              </w:rPr>
+              <w:t>finalizeReservation</w:t>
+            </w:r>
+            <w:proofErr w:type="spellEnd"/>
           </w:p>
         </w:tc>
         <w:tc>
@@ -428,41 +531,67 @@
             <w:pPr>
               <w:pStyle w:val="Compact"/>
             </w:pPr>
+            <w:proofErr w:type="spellStart"/>
             <w:r>
               <w:rPr>
                 <w:rStyle w:val="VerbatimChar"/>
               </w:rPr>
               <w:t>cancelReservation</w:t>
             </w:r>
-          </w:p>
-        </w:tc>
-        <w:tc>
-          <w:tcPr>
-            <w:tcW w:w="0" w:type="auto"/>
-          </w:tcPr>
-          <w:p>
-            <w:pPr>
-              <w:pStyle w:val="Compact"/>
-            </w:pPr>
-            <w:r>
-              <w:rPr>
-                <w:rStyle w:val="VerbatimChar"/>
-              </w:rPr>
-              <w:t>/reservation/cancelReservation/&lt;id&gt;</w:t>
-            </w:r>
-          </w:p>
-        </w:tc>
-        <w:tc>
-          <w:tcPr>
-            <w:tcW w:w="0" w:type="auto"/>
-          </w:tcPr>
-          <w:p>
-            <w:pPr>
-              <w:pStyle w:val="Compact"/>
-            </w:pPr>
-            <w:r>
-              <w:t>Cancella prenotazione</w:t>
-            </w:r>
+            <w:proofErr w:type="spellEnd"/>
+          </w:p>
+        </w:tc>
+        <w:tc>
+          <w:tcPr>
+            <w:tcW w:w="0" w:type="auto"/>
+          </w:tcPr>
+          <w:p>
+            <w:pPr>
+              <w:pStyle w:val="Compact"/>
+            </w:pPr>
+            <w:r>
+              <w:rPr>
+                <w:rStyle w:val="VerbatimChar"/>
+              </w:rPr>
+              <w:t>/reservation/</w:t>
+            </w:r>
+            <w:proofErr w:type="spellStart"/>
+            <w:r>
+              <w:rPr>
+                <w:rStyle w:val="VerbatimChar"/>
+              </w:rPr>
+              <w:t>cancelReservation</w:t>
+            </w:r>
+            <w:proofErr w:type="spellEnd"/>
+            <w:r>
+              <w:rPr>
+                <w:rStyle w:val="VerbatimChar"/>
+              </w:rPr>
+              <w:t>/&lt;id&gt;</w:t>
+            </w:r>
+          </w:p>
+        </w:tc>
+        <w:tc>
+          <w:tcPr>
+            <w:tcW w:w="0" w:type="auto"/>
+          </w:tcPr>
+          <w:p>
+            <w:pPr>
+              <w:pStyle w:val="Compact"/>
+            </w:pPr>
+            <w:proofErr w:type="spellStart"/>
+            <w:r>
+              <w:t>Cancella</w:t>
+            </w:r>
+            <w:proofErr w:type="spellEnd"/>
+            <w:r>
+              <w:t xml:space="preserve"> </w:t>
+            </w:r>
+            <w:proofErr w:type="spellStart"/>
+            <w:r>
+              <w:t>prenotazione</w:t>
+            </w:r>
+            <w:proofErr w:type="spellEnd"/>
           </w:p>
         </w:tc>
       </w:tr>
@@ -483,11 +612,19 @@
       <w:r>
         <w:t xml:space="preserve">✅ </w:t>
       </w:r>
+      <w:proofErr w:type="spellStart"/>
       <w:r>
         <w:rPr>
           <w:rStyle w:val="VerbatimChar"/>
         </w:rPr>
         <w:t>OnlinePaymentController</w:t>
+      </w:r>
+      <w:proofErr w:type="spellEnd"/>
+      <w:r>
+        <w:rPr>
+          <w:rStyle w:val="VerbatimChar"/>
+        </w:rPr>
+        <w:t xml:space="preserve"> AMERICO</w:t>
       </w:r>
     </w:p>
     <w:tbl>
@@ -514,9 +651,11 @@
             <w:pPr>
               <w:pStyle w:val="Compact"/>
             </w:pPr>
+            <w:proofErr w:type="spellStart"/>
             <w:r>
               <w:t>Metodo</w:t>
             </w:r>
+            <w:proofErr w:type="spellEnd"/>
           </w:p>
         </w:tc>
         <w:tc>
@@ -555,41 +694,75 @@
             <w:pPr>
               <w:pStyle w:val="Compact"/>
             </w:pPr>
+            <w:proofErr w:type="spellStart"/>
             <w:r>
               <w:rPr>
                 <w:rStyle w:val="VerbatimChar"/>
               </w:rPr>
               <w:t>payForm</w:t>
             </w:r>
-          </w:p>
-        </w:tc>
-        <w:tc>
-          <w:tcPr>
-            <w:tcW w:w="0" w:type="auto"/>
-          </w:tcPr>
-          <w:p>
-            <w:pPr>
-              <w:pStyle w:val="Compact"/>
-            </w:pPr>
-            <w:r>
-              <w:rPr>
-                <w:rStyle w:val="VerbatimChar"/>
-              </w:rPr>
-              <w:t>/onlinepayment/payForm</w:t>
-            </w:r>
-          </w:p>
-        </w:tc>
-        <w:tc>
-          <w:tcPr>
-            <w:tcW w:w="0" w:type="auto"/>
-          </w:tcPr>
-          <w:p>
-            <w:pPr>
-              <w:pStyle w:val="Compact"/>
-            </w:pPr>
-            <w:r>
-              <w:t>Mostra form pagamento</w:t>
-            </w:r>
+            <w:proofErr w:type="spellEnd"/>
+          </w:p>
+        </w:tc>
+        <w:tc>
+          <w:tcPr>
+            <w:tcW w:w="0" w:type="auto"/>
+          </w:tcPr>
+          <w:p>
+            <w:pPr>
+              <w:pStyle w:val="Compact"/>
+            </w:pPr>
+            <w:r>
+              <w:rPr>
+                <w:rStyle w:val="VerbatimChar"/>
+              </w:rPr>
+              <w:t>/</w:t>
+            </w:r>
+            <w:proofErr w:type="spellStart"/>
+            <w:r>
+              <w:rPr>
+                <w:rStyle w:val="VerbatimChar"/>
+              </w:rPr>
+              <w:t>onlinepayment</w:t>
+            </w:r>
+            <w:proofErr w:type="spellEnd"/>
+            <w:r>
+              <w:rPr>
+                <w:rStyle w:val="VerbatimChar"/>
+              </w:rPr>
+              <w:t>/</w:t>
+            </w:r>
+            <w:proofErr w:type="spellStart"/>
+            <w:r>
+              <w:rPr>
+                <w:rStyle w:val="VerbatimChar"/>
+              </w:rPr>
+              <w:t>payForm</w:t>
+            </w:r>
+            <w:proofErr w:type="spellEnd"/>
+          </w:p>
+        </w:tc>
+        <w:tc>
+          <w:tcPr>
+            <w:tcW w:w="0" w:type="auto"/>
+          </w:tcPr>
+          <w:p>
+            <w:pPr>
+              <w:pStyle w:val="Compact"/>
+            </w:pPr>
+            <w:proofErr w:type="spellStart"/>
+            <w:r>
+              <w:t>Mostra</w:t>
+            </w:r>
+            <w:proofErr w:type="spellEnd"/>
+            <w:r>
+              <w:t xml:space="preserve"> form </w:t>
+            </w:r>
+            <w:proofErr w:type="spellStart"/>
+            <w:r>
+              <w:t>pagamento</w:t>
+            </w:r>
+            <w:proofErr w:type="spellEnd"/>
           </w:p>
         </w:tc>
       </w:tr>
@@ -602,41 +775,75 @@
             <w:pPr>
               <w:pStyle w:val="Compact"/>
             </w:pPr>
+            <w:proofErr w:type="spellStart"/>
             <w:r>
               <w:rPr>
                 <w:rStyle w:val="VerbatimChar"/>
               </w:rPr>
               <w:t>processPayment</w:t>
             </w:r>
-          </w:p>
-        </w:tc>
-        <w:tc>
-          <w:tcPr>
-            <w:tcW w:w="0" w:type="auto"/>
-          </w:tcPr>
-          <w:p>
-            <w:pPr>
-              <w:pStyle w:val="Compact"/>
-            </w:pPr>
-            <w:r>
-              <w:rPr>
-                <w:rStyle w:val="VerbatimChar"/>
-              </w:rPr>
-              <w:t>/onlinepayment/processPayment</w:t>
-            </w:r>
-          </w:p>
-        </w:tc>
-        <w:tc>
-          <w:tcPr>
-            <w:tcW w:w="0" w:type="auto"/>
-          </w:tcPr>
-          <w:p>
-            <w:pPr>
-              <w:pStyle w:val="Compact"/>
-            </w:pPr>
-            <w:r>
-              <w:t>Processa pagamento</w:t>
-            </w:r>
+            <w:proofErr w:type="spellEnd"/>
+          </w:p>
+        </w:tc>
+        <w:tc>
+          <w:tcPr>
+            <w:tcW w:w="0" w:type="auto"/>
+          </w:tcPr>
+          <w:p>
+            <w:pPr>
+              <w:pStyle w:val="Compact"/>
+            </w:pPr>
+            <w:r>
+              <w:rPr>
+                <w:rStyle w:val="VerbatimChar"/>
+              </w:rPr>
+              <w:t>/</w:t>
+            </w:r>
+            <w:proofErr w:type="spellStart"/>
+            <w:r>
+              <w:rPr>
+                <w:rStyle w:val="VerbatimChar"/>
+              </w:rPr>
+              <w:t>onlinepayment</w:t>
+            </w:r>
+            <w:proofErr w:type="spellEnd"/>
+            <w:r>
+              <w:rPr>
+                <w:rStyle w:val="VerbatimChar"/>
+              </w:rPr>
+              <w:t>/</w:t>
+            </w:r>
+            <w:proofErr w:type="spellStart"/>
+            <w:r>
+              <w:rPr>
+                <w:rStyle w:val="VerbatimChar"/>
+              </w:rPr>
+              <w:t>processPayment</w:t>
+            </w:r>
+            <w:proofErr w:type="spellEnd"/>
+          </w:p>
+        </w:tc>
+        <w:tc>
+          <w:tcPr>
+            <w:tcW w:w="0" w:type="auto"/>
+          </w:tcPr>
+          <w:p>
+            <w:pPr>
+              <w:pStyle w:val="Compact"/>
+            </w:pPr>
+            <w:proofErr w:type="spellStart"/>
+            <w:r>
+              <w:t>Processa</w:t>
+            </w:r>
+            <w:proofErr w:type="spellEnd"/>
+            <w:r>
+              <w:t xml:space="preserve"> </w:t>
+            </w:r>
+            <w:proofErr w:type="spellStart"/>
+            <w:r>
+              <w:t>pagamento</w:t>
+            </w:r>
+            <w:proofErr w:type="spellEnd"/>
           </w:p>
         </w:tc>
       </w:tr>
@@ -657,11 +864,19 @@
       <w:r>
         <w:t xml:space="preserve">✅ </w:t>
       </w:r>
+      <w:proofErr w:type="spellStart"/>
       <w:r>
         <w:rPr>
           <w:rStyle w:val="VerbatimChar"/>
         </w:rPr>
         <w:t>CourseController</w:t>
+      </w:r>
+      <w:proofErr w:type="spellEnd"/>
+      <w:r>
+        <w:rPr>
+          <w:rStyle w:val="VerbatimChar"/>
+        </w:rPr>
+        <w:t xml:space="preserve"> KEVIN</w:t>
       </w:r>
     </w:p>
     <w:tbl>
@@ -688,9 +903,11 @@
             <w:pPr>
               <w:pStyle w:val="Compact"/>
             </w:pPr>
+            <w:proofErr w:type="spellStart"/>
             <w:r>
               <w:t>Metodo</w:t>
             </w:r>
+            <w:proofErr w:type="spellEnd"/>
           </w:p>
         </w:tc>
         <w:tc>
@@ -729,41 +946,64 @@
             <w:pPr>
               <w:pStyle w:val="Compact"/>
             </w:pPr>
+            <w:proofErr w:type="spellStart"/>
             <w:r>
               <w:rPr>
                 <w:rStyle w:val="VerbatimChar"/>
               </w:rPr>
               <w:t>showCourses</w:t>
             </w:r>
-          </w:p>
-        </w:tc>
-        <w:tc>
-          <w:tcPr>
-            <w:tcW w:w="0" w:type="auto"/>
-          </w:tcPr>
-          <w:p>
-            <w:pPr>
-              <w:pStyle w:val="Compact"/>
-            </w:pPr>
-            <w:r>
-              <w:rPr>
-                <w:rStyle w:val="VerbatimChar"/>
-              </w:rPr>
-              <w:t>/course/showCourses</w:t>
-            </w:r>
-          </w:p>
-        </w:tc>
-        <w:tc>
-          <w:tcPr>
-            <w:tcW w:w="0" w:type="auto"/>
-          </w:tcPr>
-          <w:p>
-            <w:pPr>
-              <w:pStyle w:val="Compact"/>
-            </w:pPr>
-            <w:r>
-              <w:t>Lista corsi filtrata</w:t>
-            </w:r>
+            <w:proofErr w:type="spellEnd"/>
+          </w:p>
+        </w:tc>
+        <w:tc>
+          <w:tcPr>
+            <w:tcW w:w="0" w:type="auto"/>
+          </w:tcPr>
+          <w:p>
+            <w:pPr>
+              <w:pStyle w:val="Compact"/>
+            </w:pPr>
+            <w:r>
+              <w:rPr>
+                <w:rStyle w:val="VerbatimChar"/>
+              </w:rPr>
+              <w:t>/course/</w:t>
+            </w:r>
+            <w:proofErr w:type="spellStart"/>
+            <w:r>
+              <w:rPr>
+                <w:rStyle w:val="VerbatimChar"/>
+              </w:rPr>
+              <w:t>showCourses</w:t>
+            </w:r>
+            <w:proofErr w:type="spellEnd"/>
+          </w:p>
+        </w:tc>
+        <w:tc>
+          <w:tcPr>
+            <w:tcW w:w="0" w:type="auto"/>
+          </w:tcPr>
+          <w:p>
+            <w:pPr>
+              <w:pStyle w:val="Compact"/>
+            </w:pPr>
+            <w:r>
+              <w:t xml:space="preserve">Lista </w:t>
+            </w:r>
+            <w:proofErr w:type="spellStart"/>
+            <w:r>
+              <w:t>corsi</w:t>
+            </w:r>
+            <w:proofErr w:type="spellEnd"/>
+            <w:r>
+              <w:t xml:space="preserve"> </w:t>
+            </w:r>
+            <w:proofErr w:type="spellStart"/>
+            <w:r>
+              <w:t>filtrata</w:t>
+            </w:r>
+            <w:proofErr w:type="spellEnd"/>
           </w:p>
         </w:tc>
       </w:tr>
@@ -776,41 +1016,81 @@
             <w:pPr>
               <w:pStyle w:val="Compact"/>
             </w:pPr>
+            <w:proofErr w:type="spellStart"/>
             <w:r>
               <w:rPr>
                 <w:rStyle w:val="VerbatimChar"/>
               </w:rPr>
               <w:t>courseDetail</w:t>
             </w:r>
-          </w:p>
-        </w:tc>
-        <w:tc>
-          <w:tcPr>
-            <w:tcW w:w="0" w:type="auto"/>
-          </w:tcPr>
-          <w:p>
-            <w:pPr>
-              <w:pStyle w:val="Compact"/>
-            </w:pPr>
-            <w:r>
-              <w:rPr>
-                <w:rStyle w:val="VerbatimChar"/>
-              </w:rPr>
-              <w:t>/course/courseDetail/&lt;corso&gt;</w:t>
-            </w:r>
-          </w:p>
-        </w:tc>
-        <w:tc>
-          <w:tcPr>
-            <w:tcW w:w="0" w:type="auto"/>
-          </w:tcPr>
-          <w:p>
-            <w:pPr>
-              <w:pStyle w:val="Compact"/>
-            </w:pPr>
-            <w:r>
-              <w:t>Dettagli corso</w:t>
-            </w:r>
+            <w:proofErr w:type="spellEnd"/>
+          </w:p>
+        </w:tc>
+        <w:tc>
+          <w:tcPr>
+            <w:tcW w:w="0" w:type="auto"/>
+          </w:tcPr>
+          <w:p>
+            <w:pPr>
+              <w:pStyle w:val="Compact"/>
+            </w:pPr>
+            <w:r>
+              <w:rPr>
+                <w:rStyle w:val="VerbatimChar"/>
+              </w:rPr>
+              <w:t>/course/</w:t>
+            </w:r>
+            <w:proofErr w:type="spellStart"/>
+            <w:r>
+              <w:rPr>
+                <w:rStyle w:val="VerbatimChar"/>
+              </w:rPr>
+              <w:t>courseDetail</w:t>
+            </w:r>
+            <w:proofErr w:type="spellEnd"/>
+            <w:r>
+              <w:rPr>
+                <w:rStyle w:val="VerbatimChar"/>
+              </w:rPr>
+              <w:t>/&lt;</w:t>
+            </w:r>
+            <w:proofErr w:type="spellStart"/>
+            <w:r>
+              <w:rPr>
+                <w:rStyle w:val="VerbatimChar"/>
+              </w:rPr>
+              <w:t>corso</w:t>
+            </w:r>
+            <w:proofErr w:type="spellEnd"/>
+            <w:r>
+              <w:rPr>
+                <w:rStyle w:val="VerbatimChar"/>
+              </w:rPr>
+              <w:t>&gt;</w:t>
+            </w:r>
+          </w:p>
+        </w:tc>
+        <w:tc>
+          <w:tcPr>
+            <w:tcW w:w="0" w:type="auto"/>
+          </w:tcPr>
+          <w:p>
+            <w:pPr>
+              <w:pStyle w:val="Compact"/>
+            </w:pPr>
+            <w:proofErr w:type="spellStart"/>
+            <w:r>
+              <w:t>Dettagli</w:t>
+            </w:r>
+            <w:proofErr w:type="spellEnd"/>
+            <w:r>
+              <w:t xml:space="preserve"> </w:t>
+            </w:r>
+            <w:proofErr w:type="spellStart"/>
+            <w:r>
+              <w:t>corso</w:t>
+            </w:r>
+            <w:proofErr w:type="spellEnd"/>
           </w:p>
         </w:tc>
       </w:tr>
@@ -823,41 +1103,76 @@
             <w:pPr>
               <w:pStyle w:val="Compact"/>
             </w:pPr>
+            <w:proofErr w:type="spellStart"/>
             <w:r>
               <w:rPr>
                 <w:rStyle w:val="VerbatimChar"/>
               </w:rPr>
               <w:t>enrollForm</w:t>
             </w:r>
-          </w:p>
-        </w:tc>
-        <w:tc>
-          <w:tcPr>
-            <w:tcW w:w="0" w:type="auto"/>
-          </w:tcPr>
-          <w:p>
-            <w:pPr>
-              <w:pStyle w:val="Compact"/>
-            </w:pPr>
-            <w:r>
-              <w:rPr>
-                <w:rStyle w:val="VerbatimChar"/>
-              </w:rPr>
-              <w:t>/course/enrollForm/&lt;corso&gt;</w:t>
-            </w:r>
-          </w:p>
-        </w:tc>
-        <w:tc>
-          <w:tcPr>
-            <w:tcW w:w="0" w:type="auto"/>
-          </w:tcPr>
-          <w:p>
-            <w:pPr>
-              <w:pStyle w:val="Compact"/>
-            </w:pPr>
-            <w:r>
-              <w:t>Form iscrizione</w:t>
-            </w:r>
+            <w:proofErr w:type="spellEnd"/>
+          </w:p>
+        </w:tc>
+        <w:tc>
+          <w:tcPr>
+            <w:tcW w:w="0" w:type="auto"/>
+          </w:tcPr>
+          <w:p>
+            <w:pPr>
+              <w:pStyle w:val="Compact"/>
+            </w:pPr>
+            <w:r>
+              <w:rPr>
+                <w:rStyle w:val="VerbatimChar"/>
+              </w:rPr>
+              <w:t>/course/</w:t>
+            </w:r>
+            <w:proofErr w:type="spellStart"/>
+            <w:r>
+              <w:rPr>
+                <w:rStyle w:val="VerbatimChar"/>
+              </w:rPr>
+              <w:t>enrollForm</w:t>
+            </w:r>
+            <w:proofErr w:type="spellEnd"/>
+            <w:r>
+              <w:rPr>
+                <w:rStyle w:val="VerbatimChar"/>
+              </w:rPr>
+              <w:t>/&lt;</w:t>
+            </w:r>
+            <w:proofErr w:type="spellStart"/>
+            <w:r>
+              <w:rPr>
+                <w:rStyle w:val="VerbatimChar"/>
+              </w:rPr>
+              <w:t>corso</w:t>
+            </w:r>
+            <w:proofErr w:type="spellEnd"/>
+            <w:r>
+              <w:rPr>
+                <w:rStyle w:val="VerbatimChar"/>
+              </w:rPr>
+              <w:t>&gt;</w:t>
+            </w:r>
+          </w:p>
+        </w:tc>
+        <w:tc>
+          <w:tcPr>
+            <w:tcW w:w="0" w:type="auto"/>
+          </w:tcPr>
+          <w:p>
+            <w:pPr>
+              <w:pStyle w:val="Compact"/>
+            </w:pPr>
+            <w:r>
+              <w:t xml:space="preserve">Form </w:t>
+            </w:r>
+            <w:proofErr w:type="spellStart"/>
+            <w:r>
+              <w:t>iscrizione</w:t>
+            </w:r>
+            <w:proofErr w:type="spellEnd"/>
           </w:p>
         </w:tc>
       </w:tr>
@@ -870,41 +1185,84 @@
             <w:pPr>
               <w:pStyle w:val="Compact"/>
             </w:pPr>
+            <w:proofErr w:type="spellStart"/>
             <w:r>
               <w:rPr>
                 <w:rStyle w:val="VerbatimChar"/>
               </w:rPr>
               <w:t>manageForm</w:t>
             </w:r>
-          </w:p>
-        </w:tc>
-        <w:tc>
-          <w:tcPr>
-            <w:tcW w:w="0" w:type="auto"/>
-          </w:tcPr>
-          <w:p>
-            <w:pPr>
-              <w:pStyle w:val="Compact"/>
-            </w:pPr>
-            <w:r>
-              <w:rPr>
-                <w:rStyle w:val="VerbatimChar"/>
-              </w:rPr>
-              <w:t>/course/manageForm/&lt;corso&gt;</w:t>
-            </w:r>
-          </w:p>
-        </w:tc>
-        <w:tc>
-          <w:tcPr>
-            <w:tcW w:w="0" w:type="auto"/>
-          </w:tcPr>
-          <w:p>
-            <w:pPr>
-              <w:pStyle w:val="Compact"/>
-            </w:pPr>
-            <w:r>
-              <w:t>Form gestione corso</w:t>
-            </w:r>
+            <w:proofErr w:type="spellEnd"/>
+          </w:p>
+        </w:tc>
+        <w:tc>
+          <w:tcPr>
+            <w:tcW w:w="0" w:type="auto"/>
+          </w:tcPr>
+          <w:p>
+            <w:pPr>
+              <w:pStyle w:val="Compact"/>
+            </w:pPr>
+            <w:r>
+              <w:rPr>
+                <w:rStyle w:val="VerbatimChar"/>
+              </w:rPr>
+              <w:t>/course/</w:t>
+            </w:r>
+            <w:proofErr w:type="spellStart"/>
+            <w:r>
+              <w:rPr>
+                <w:rStyle w:val="VerbatimChar"/>
+              </w:rPr>
+              <w:t>manageForm</w:t>
+            </w:r>
+            <w:proofErr w:type="spellEnd"/>
+            <w:r>
+              <w:rPr>
+                <w:rStyle w:val="VerbatimChar"/>
+              </w:rPr>
+              <w:t>/&lt;</w:t>
+            </w:r>
+            <w:proofErr w:type="spellStart"/>
+            <w:r>
+              <w:rPr>
+                <w:rStyle w:val="VerbatimChar"/>
+              </w:rPr>
+              <w:t>corso</w:t>
+            </w:r>
+            <w:proofErr w:type="spellEnd"/>
+            <w:r>
+              <w:rPr>
+                <w:rStyle w:val="VerbatimChar"/>
+              </w:rPr>
+              <w:t>&gt;</w:t>
+            </w:r>
+          </w:p>
+        </w:tc>
+        <w:tc>
+          <w:tcPr>
+            <w:tcW w:w="0" w:type="auto"/>
+          </w:tcPr>
+          <w:p>
+            <w:pPr>
+              <w:pStyle w:val="Compact"/>
+            </w:pPr>
+            <w:r>
+              <w:t xml:space="preserve">Form </w:t>
+            </w:r>
+            <w:proofErr w:type="spellStart"/>
+            <w:r>
+              <w:t>gestione</w:t>
+            </w:r>
+            <w:proofErr w:type="spellEnd"/>
+            <w:r>
+              <w:t xml:space="preserve"> </w:t>
+            </w:r>
+            <w:proofErr w:type="spellStart"/>
+            <w:r>
+              <w:t>corso</w:t>
+            </w:r>
+            <w:proofErr w:type="spellEnd"/>
           </w:p>
         </w:tc>
       </w:tr>
@@ -917,41 +1275,64 @@
             <w:pPr>
               <w:pStyle w:val="Compact"/>
             </w:pPr>
+            <w:proofErr w:type="spellStart"/>
             <w:r>
               <w:rPr>
                 <w:rStyle w:val="VerbatimChar"/>
               </w:rPr>
               <w:t>createForm</w:t>
             </w:r>
-          </w:p>
-        </w:tc>
-        <w:tc>
-          <w:tcPr>
-            <w:tcW w:w="0" w:type="auto"/>
-          </w:tcPr>
-          <w:p>
-            <w:pPr>
-              <w:pStyle w:val="Compact"/>
-            </w:pPr>
-            <w:r>
-              <w:rPr>
-                <w:rStyle w:val="VerbatimChar"/>
-              </w:rPr>
-              <w:t>/course/createForm</w:t>
-            </w:r>
-          </w:p>
-        </w:tc>
-        <w:tc>
-          <w:tcPr>
-            <w:tcW w:w="0" w:type="auto"/>
-          </w:tcPr>
-          <w:p>
-            <w:pPr>
-              <w:pStyle w:val="Compact"/>
-            </w:pPr>
-            <w:r>
-              <w:t>Form creazione corso</w:t>
-            </w:r>
+            <w:proofErr w:type="spellEnd"/>
+          </w:p>
+        </w:tc>
+        <w:tc>
+          <w:tcPr>
+            <w:tcW w:w="0" w:type="auto"/>
+          </w:tcPr>
+          <w:p>
+            <w:pPr>
+              <w:pStyle w:val="Compact"/>
+            </w:pPr>
+            <w:r>
+              <w:rPr>
+                <w:rStyle w:val="VerbatimChar"/>
+              </w:rPr>
+              <w:t>/course/</w:t>
+            </w:r>
+            <w:proofErr w:type="spellStart"/>
+            <w:r>
+              <w:rPr>
+                <w:rStyle w:val="VerbatimChar"/>
+              </w:rPr>
+              <w:t>createForm</w:t>
+            </w:r>
+            <w:proofErr w:type="spellEnd"/>
+          </w:p>
+        </w:tc>
+        <w:tc>
+          <w:tcPr>
+            <w:tcW w:w="0" w:type="auto"/>
+          </w:tcPr>
+          <w:p>
+            <w:pPr>
+              <w:pStyle w:val="Compact"/>
+            </w:pPr>
+            <w:r>
+              <w:t xml:space="preserve">Form </w:t>
+            </w:r>
+            <w:proofErr w:type="spellStart"/>
+            <w:r>
+              <w:t>creazione</w:t>
+            </w:r>
+            <w:proofErr w:type="spellEnd"/>
+            <w:r>
+              <w:t xml:space="preserve"> </w:t>
+            </w:r>
+            <w:proofErr w:type="spellStart"/>
+            <w:r>
+              <w:t>corso</w:t>
+            </w:r>
+            <w:proofErr w:type="spellEnd"/>
           </w:p>
         </w:tc>
       </w:tr>
@@ -964,41 +1345,56 @@
             <w:pPr>
               <w:pStyle w:val="Compact"/>
             </w:pPr>
+            <w:proofErr w:type="spellStart"/>
             <w:r>
               <w:rPr>
                 <w:rStyle w:val="VerbatimChar"/>
               </w:rPr>
               <w:t>createCourse</w:t>
             </w:r>
-          </w:p>
-        </w:tc>
-        <w:tc>
-          <w:tcPr>
-            <w:tcW w:w="0" w:type="auto"/>
-          </w:tcPr>
-          <w:p>
-            <w:pPr>
-              <w:pStyle w:val="Compact"/>
-            </w:pPr>
-            <w:r>
-              <w:rPr>
-                <w:rStyle w:val="VerbatimChar"/>
-              </w:rPr>
-              <w:t>/course/createCourse</w:t>
-            </w:r>
-          </w:p>
-        </w:tc>
-        <w:tc>
-          <w:tcPr>
-            <w:tcW w:w="0" w:type="auto"/>
-          </w:tcPr>
-          <w:p>
-            <w:pPr>
-              <w:pStyle w:val="Compact"/>
-            </w:pPr>
-            <w:r>
-              <w:t>Salva corso</w:t>
-            </w:r>
+            <w:proofErr w:type="spellEnd"/>
+          </w:p>
+        </w:tc>
+        <w:tc>
+          <w:tcPr>
+            <w:tcW w:w="0" w:type="auto"/>
+          </w:tcPr>
+          <w:p>
+            <w:pPr>
+              <w:pStyle w:val="Compact"/>
+            </w:pPr>
+            <w:r>
+              <w:rPr>
+                <w:rStyle w:val="VerbatimChar"/>
+              </w:rPr>
+              <w:t>/course/</w:t>
+            </w:r>
+            <w:proofErr w:type="spellStart"/>
+            <w:r>
+              <w:rPr>
+                <w:rStyle w:val="VerbatimChar"/>
+              </w:rPr>
+              <w:t>createCourse</w:t>
+            </w:r>
+            <w:proofErr w:type="spellEnd"/>
+          </w:p>
+        </w:tc>
+        <w:tc>
+          <w:tcPr>
+            <w:tcW w:w="0" w:type="auto"/>
+          </w:tcPr>
+          <w:p>
+            <w:pPr>
+              <w:pStyle w:val="Compact"/>
+            </w:pPr>
+            <w:r>
+              <w:t xml:space="preserve">Salva </w:t>
+            </w:r>
+            <w:proofErr w:type="spellStart"/>
+            <w:r>
+              <w:t>corso</w:t>
+            </w:r>
+            <w:proofErr w:type="spellEnd"/>
           </w:p>
         </w:tc>
       </w:tr>
@@ -1019,11 +1415,19 @@
       <w:r>
         <w:t xml:space="preserve">✅ </w:t>
       </w:r>
+      <w:proofErr w:type="spellStart"/>
       <w:r>
         <w:rPr>
           <w:rStyle w:val="VerbatimChar"/>
         </w:rPr>
         <w:t>UserHomeController</w:t>
+      </w:r>
+      <w:proofErr w:type="spellEnd"/>
+      <w:r>
+        <w:rPr>
+          <w:rStyle w:val="VerbatimChar"/>
+        </w:rPr>
+        <w:t xml:space="preserve"> AMERICO</w:t>
       </w:r>
     </w:p>
     <w:tbl>
@@ -1050,9 +1454,11 @@
             <w:pPr>
               <w:pStyle w:val="Compact"/>
             </w:pPr>
+            <w:proofErr w:type="spellStart"/>
             <w:r>
               <w:t>Metodo</w:t>
             </w:r>
+            <w:proofErr w:type="spellEnd"/>
           </w:p>
         </w:tc>
         <w:tc>
@@ -1124,8 +1530,13 @@
               <w:pStyle w:val="Compact"/>
             </w:pPr>
             <w:r>
-              <w:t>Dashboard utente</w:t>
-            </w:r>
+              <w:t xml:space="preserve">Dashboard </w:t>
+            </w:r>
+            <w:proofErr w:type="spellStart"/>
+            <w:r>
+              <w:t>utente</w:t>
+            </w:r>
+            <w:proofErr w:type="spellEnd"/>
           </w:p>
         </w:tc>
       </w:tr>
@@ -1138,6 +1549,7 @@
             <w:pPr>
               <w:pStyle w:val="Compact"/>
             </w:pPr>
+            <w:proofErr w:type="spellStart"/>
             <w:r>
               <w:rPr>
                 <w:rStyle w:val="VerbatimChar"/>
@@ -1145,35 +1557,62 @@
               <w:lastRenderedPageBreak/>
               <w:t>myCourses</w:t>
             </w:r>
-          </w:p>
-        </w:tc>
-        <w:tc>
-          <w:tcPr>
-            <w:tcW w:w="0" w:type="auto"/>
-          </w:tcPr>
-          <w:p>
-            <w:pPr>
-              <w:pStyle w:val="Compact"/>
-            </w:pPr>
-            <w:r>
-              <w:rPr>
-                <w:rStyle w:val="VerbatimChar"/>
-              </w:rPr>
-              <w:t>/user/myCourses</w:t>
-            </w:r>
-          </w:p>
-        </w:tc>
-        <w:tc>
-          <w:tcPr>
-            <w:tcW w:w="0" w:type="auto"/>
-          </w:tcPr>
-          <w:p>
-            <w:pPr>
-              <w:pStyle w:val="Compact"/>
-            </w:pPr>
-            <w:r>
-              <w:t>Visualizza corsi iscritti</w:t>
-            </w:r>
+            <w:proofErr w:type="spellEnd"/>
+          </w:p>
+        </w:tc>
+        <w:tc>
+          <w:tcPr>
+            <w:tcW w:w="0" w:type="auto"/>
+          </w:tcPr>
+          <w:p>
+            <w:pPr>
+              <w:pStyle w:val="Compact"/>
+            </w:pPr>
+            <w:r>
+              <w:rPr>
+                <w:rStyle w:val="VerbatimChar"/>
+              </w:rPr>
+              <w:t>/user/</w:t>
+            </w:r>
+            <w:proofErr w:type="spellStart"/>
+            <w:r>
+              <w:rPr>
+                <w:rStyle w:val="VerbatimChar"/>
+              </w:rPr>
+              <w:t>myCourses</w:t>
+            </w:r>
+            <w:proofErr w:type="spellEnd"/>
+          </w:p>
+        </w:tc>
+        <w:tc>
+          <w:tcPr>
+            <w:tcW w:w="0" w:type="auto"/>
+          </w:tcPr>
+          <w:p>
+            <w:pPr>
+              <w:pStyle w:val="Compact"/>
+            </w:pPr>
+            <w:proofErr w:type="spellStart"/>
+            <w:r>
+              <w:t>Visualizza</w:t>
+            </w:r>
+            <w:proofErr w:type="spellEnd"/>
+            <w:r>
+              <w:t xml:space="preserve"> </w:t>
+            </w:r>
+            <w:proofErr w:type="spellStart"/>
+            <w:r>
+              <w:t>corsi</w:t>
+            </w:r>
+            <w:proofErr w:type="spellEnd"/>
+            <w:r>
+              <w:t xml:space="preserve"> </w:t>
+            </w:r>
+            <w:proofErr w:type="spellStart"/>
+            <w:r>
+              <w:t>iscritti</w:t>
+            </w:r>
+            <w:proofErr w:type="spellEnd"/>
           </w:p>
         </w:tc>
       </w:tr>
@@ -1219,8 +1658,13 @@
               <w:pStyle w:val="Compact"/>
             </w:pPr>
             <w:r>
-              <w:t>Dashboard personale</w:t>
-            </w:r>
+              <w:t xml:space="preserve">Dashboard </w:t>
+            </w:r>
+            <w:proofErr w:type="spellStart"/>
+            <w:r>
+              <w:t>personale</w:t>
+            </w:r>
+            <w:proofErr w:type="spellEnd"/>
           </w:p>
         </w:tc>
       </w:tr>
@@ -1233,40 +1677,55 @@
             <w:pPr>
               <w:pStyle w:val="Compact"/>
             </w:pPr>
+            <w:proofErr w:type="spellStart"/>
             <w:r>
               <w:rPr>
                 <w:rStyle w:val="VerbatimChar"/>
               </w:rPr>
               <w:t>editEmail</w:t>
             </w:r>
-          </w:p>
-        </w:tc>
-        <w:tc>
-          <w:tcPr>
-            <w:tcW w:w="0" w:type="auto"/>
-          </w:tcPr>
-          <w:p>
-            <w:pPr>
-              <w:pStyle w:val="Compact"/>
-            </w:pPr>
-            <w:r>
-              <w:rPr>
-                <w:rStyle w:val="VerbatimChar"/>
-              </w:rPr>
-              <w:t>/user/editEmail</w:t>
-            </w:r>
-          </w:p>
-        </w:tc>
-        <w:tc>
-          <w:tcPr>
-            <w:tcW w:w="0" w:type="auto"/>
-          </w:tcPr>
-          <w:p>
-            <w:pPr>
-              <w:pStyle w:val="Compact"/>
-            </w:pPr>
-            <w:r>
-              <w:t>Modifica email</w:t>
+            <w:proofErr w:type="spellEnd"/>
+          </w:p>
+        </w:tc>
+        <w:tc>
+          <w:tcPr>
+            <w:tcW w:w="0" w:type="auto"/>
+          </w:tcPr>
+          <w:p>
+            <w:pPr>
+              <w:pStyle w:val="Compact"/>
+            </w:pPr>
+            <w:r>
+              <w:rPr>
+                <w:rStyle w:val="VerbatimChar"/>
+              </w:rPr>
+              <w:t>/user/</w:t>
+            </w:r>
+            <w:proofErr w:type="spellStart"/>
+            <w:r>
+              <w:rPr>
+                <w:rStyle w:val="VerbatimChar"/>
+              </w:rPr>
+              <w:t>editEmail</w:t>
+            </w:r>
+            <w:proofErr w:type="spellEnd"/>
+          </w:p>
+        </w:tc>
+        <w:tc>
+          <w:tcPr>
+            <w:tcW w:w="0" w:type="auto"/>
+          </w:tcPr>
+          <w:p>
+            <w:pPr>
+              <w:pStyle w:val="Compact"/>
+            </w:pPr>
+            <w:proofErr w:type="spellStart"/>
+            <w:r>
+              <w:t>Modifica</w:t>
+            </w:r>
+            <w:proofErr w:type="spellEnd"/>
+            <w:r>
+              <w:t xml:space="preserve"> email</w:t>
             </w:r>
           </w:p>
         </w:tc>
@@ -1288,11 +1747,19 @@
       <w:r>
         <w:t xml:space="preserve">✅ </w:t>
       </w:r>
+      <w:proofErr w:type="spellStart"/>
       <w:r>
         <w:rPr>
           <w:rStyle w:val="VerbatimChar"/>
         </w:rPr>
         <w:t>InstructorController</w:t>
+      </w:r>
+      <w:proofErr w:type="spellEnd"/>
+      <w:r>
+        <w:rPr>
+          <w:rStyle w:val="VerbatimChar"/>
+        </w:rPr>
+        <w:t xml:space="preserve"> KEVIN</w:t>
       </w:r>
     </w:p>
     <w:tbl>
@@ -1319,9 +1786,11 @@
             <w:pPr>
               <w:pStyle w:val="Compact"/>
             </w:pPr>
+            <w:proofErr w:type="spellStart"/>
             <w:r>
               <w:t>Metodo</w:t>
             </w:r>
+            <w:proofErr w:type="spellEnd"/>
           </w:p>
         </w:tc>
         <w:tc>
@@ -1360,41 +1829,61 @@
             <w:pPr>
               <w:pStyle w:val="Compact"/>
             </w:pPr>
+            <w:proofErr w:type="spellStart"/>
             <w:r>
               <w:rPr>
                 <w:rStyle w:val="VerbatimChar"/>
               </w:rPr>
               <w:t>manageMyCourses</w:t>
             </w:r>
-          </w:p>
-        </w:tc>
-        <w:tc>
-          <w:tcPr>
-            <w:tcW w:w="0" w:type="auto"/>
-          </w:tcPr>
-          <w:p>
-            <w:pPr>
-              <w:pStyle w:val="Compact"/>
-            </w:pPr>
-            <w:r>
-              <w:rPr>
-                <w:rStyle w:val="VerbatimChar"/>
-              </w:rPr>
-              <w:t>/instructor/manageMyCourses</w:t>
-            </w:r>
-          </w:p>
-        </w:tc>
-        <w:tc>
-          <w:tcPr>
-            <w:tcW w:w="0" w:type="auto"/>
-          </w:tcPr>
-          <w:p>
-            <w:pPr>
-              <w:pStyle w:val="Compact"/>
-            </w:pPr>
-            <w:r>
-              <w:t>Gestione corsi</w:t>
-            </w:r>
+            <w:proofErr w:type="spellEnd"/>
+          </w:p>
+        </w:tc>
+        <w:tc>
+          <w:tcPr>
+            <w:tcW w:w="0" w:type="auto"/>
+          </w:tcPr>
+          <w:p>
+            <w:pPr>
+              <w:pStyle w:val="Compact"/>
+            </w:pPr>
+            <w:r>
+              <w:rPr>
+                <w:rStyle w:val="VerbatimChar"/>
+              </w:rPr>
+              <w:t>/instructor/</w:t>
+            </w:r>
+            <w:proofErr w:type="spellStart"/>
+            <w:r>
+              <w:rPr>
+                <w:rStyle w:val="VerbatimChar"/>
+              </w:rPr>
+              <w:t>manageMyCourses</w:t>
+            </w:r>
+            <w:proofErr w:type="spellEnd"/>
+          </w:p>
+        </w:tc>
+        <w:tc>
+          <w:tcPr>
+            <w:tcW w:w="0" w:type="auto"/>
+          </w:tcPr>
+          <w:p>
+            <w:pPr>
+              <w:pStyle w:val="Compact"/>
+            </w:pPr>
+            <w:proofErr w:type="spellStart"/>
+            <w:r>
+              <w:t>Gestione</w:t>
+            </w:r>
+            <w:proofErr w:type="spellEnd"/>
+            <w:r>
+              <w:t xml:space="preserve"> </w:t>
+            </w:r>
+            <w:proofErr w:type="spellStart"/>
+            <w:r>
+              <w:t>corsi</w:t>
+            </w:r>
+            <w:proofErr w:type="spellEnd"/>
           </w:p>
         </w:tc>
       </w:tr>
@@ -1407,41 +1896,67 @@
             <w:pPr>
               <w:pStyle w:val="Compact"/>
             </w:pPr>
+            <w:proofErr w:type="spellStart"/>
             <w:r>
               <w:rPr>
                 <w:rStyle w:val="VerbatimChar"/>
               </w:rPr>
               <w:t>updateCourse</w:t>
             </w:r>
-          </w:p>
-        </w:tc>
-        <w:tc>
-          <w:tcPr>
-            <w:tcW w:w="0" w:type="auto"/>
-          </w:tcPr>
-          <w:p>
-            <w:pPr>
-              <w:pStyle w:val="Compact"/>
-            </w:pPr>
-            <w:r>
-              <w:rPr>
-                <w:rStyle w:val="VerbatimChar"/>
-              </w:rPr>
-              <w:t>/instructor/updateCourse/&lt;id&gt;</w:t>
-            </w:r>
-          </w:p>
-        </w:tc>
-        <w:tc>
-          <w:tcPr>
-            <w:tcW w:w="0" w:type="auto"/>
-          </w:tcPr>
-          <w:p>
-            <w:pPr>
-              <w:pStyle w:val="Compact"/>
-            </w:pPr>
-            <w:r>
-              <w:t>Aggiorna corso</w:t>
-            </w:r>
+            <w:proofErr w:type="spellEnd"/>
+          </w:p>
+        </w:tc>
+        <w:tc>
+          <w:tcPr>
+            <w:tcW w:w="0" w:type="auto"/>
+          </w:tcPr>
+          <w:p>
+            <w:pPr>
+              <w:pStyle w:val="Compact"/>
+            </w:pPr>
+            <w:r>
+              <w:rPr>
+                <w:rStyle w:val="VerbatimChar"/>
+              </w:rPr>
+              <w:t>/instructor/</w:t>
+            </w:r>
+            <w:proofErr w:type="spellStart"/>
+            <w:r>
+              <w:rPr>
+                <w:rStyle w:val="VerbatimChar"/>
+              </w:rPr>
+              <w:t>updateCourse</w:t>
+            </w:r>
+            <w:proofErr w:type="spellEnd"/>
+            <w:r>
+              <w:rPr>
+                <w:rStyle w:val="VerbatimChar"/>
+              </w:rPr>
+              <w:t>/&lt;id&gt;</w:t>
+            </w:r>
+          </w:p>
+        </w:tc>
+        <w:tc>
+          <w:tcPr>
+            <w:tcW w:w="0" w:type="auto"/>
+          </w:tcPr>
+          <w:p>
+            <w:pPr>
+              <w:pStyle w:val="Compact"/>
+            </w:pPr>
+            <w:proofErr w:type="spellStart"/>
+            <w:r>
+              <w:t>Aggiorna</w:t>
+            </w:r>
+            <w:proofErr w:type="spellEnd"/>
+            <w:r>
+              <w:t xml:space="preserve"> </w:t>
+            </w:r>
+            <w:proofErr w:type="spellStart"/>
+            <w:r>
+              <w:t>corso</w:t>
+            </w:r>
+            <w:proofErr w:type="spellEnd"/>
           </w:p>
         </w:tc>
       </w:tr>
@@ -1462,11 +1977,19 @@
       <w:r>
         <w:t xml:space="preserve">✅ </w:t>
       </w:r>
+      <w:proofErr w:type="spellStart"/>
       <w:r>
         <w:rPr>
           <w:rStyle w:val="VerbatimChar"/>
         </w:rPr>
         <w:t>EmployeeController</w:t>
+      </w:r>
+      <w:proofErr w:type="spellEnd"/>
+      <w:r>
+        <w:rPr>
+          <w:rStyle w:val="VerbatimChar"/>
+        </w:rPr>
+        <w:t xml:space="preserve"> ALICE</w:t>
       </w:r>
     </w:p>
     <w:tbl>
@@ -1493,9 +2016,11 @@
             <w:pPr>
               <w:pStyle w:val="Compact"/>
             </w:pPr>
+            <w:proofErr w:type="spellStart"/>
             <w:r>
               <w:t>Metodo</w:t>
             </w:r>
+            <w:proofErr w:type="spellEnd"/>
           </w:p>
         </w:tc>
         <w:tc>
@@ -1534,41 +2059,61 @@
             <w:pPr>
               <w:pStyle w:val="Compact"/>
             </w:pPr>
+            <w:proofErr w:type="spellStart"/>
             <w:r>
               <w:rPr>
                 <w:rStyle w:val="VerbatimChar"/>
               </w:rPr>
               <w:t>showReservations</w:t>
             </w:r>
-          </w:p>
-        </w:tc>
-        <w:tc>
-          <w:tcPr>
-            <w:tcW w:w="0" w:type="auto"/>
-          </w:tcPr>
-          <w:p>
-            <w:pPr>
-              <w:pStyle w:val="Compact"/>
-            </w:pPr>
-            <w:r>
-              <w:rPr>
-                <w:rStyle w:val="VerbatimChar"/>
-              </w:rPr>
-              <w:t>/employee/showReservations</w:t>
-            </w:r>
-          </w:p>
-        </w:tc>
-        <w:tc>
-          <w:tcPr>
-            <w:tcW w:w="0" w:type="auto"/>
-          </w:tcPr>
-          <w:p>
-            <w:pPr>
-              <w:pStyle w:val="Compact"/>
-            </w:pPr>
-            <w:r>
-              <w:t>Elenco prenotazioni</w:t>
-            </w:r>
+            <w:proofErr w:type="spellEnd"/>
+          </w:p>
+        </w:tc>
+        <w:tc>
+          <w:tcPr>
+            <w:tcW w:w="0" w:type="auto"/>
+          </w:tcPr>
+          <w:p>
+            <w:pPr>
+              <w:pStyle w:val="Compact"/>
+            </w:pPr>
+            <w:r>
+              <w:rPr>
+                <w:rStyle w:val="VerbatimChar"/>
+              </w:rPr>
+              <w:t>/employee/</w:t>
+            </w:r>
+            <w:proofErr w:type="spellStart"/>
+            <w:r>
+              <w:rPr>
+                <w:rStyle w:val="VerbatimChar"/>
+              </w:rPr>
+              <w:t>showReservations</w:t>
+            </w:r>
+            <w:proofErr w:type="spellEnd"/>
+          </w:p>
+        </w:tc>
+        <w:tc>
+          <w:tcPr>
+            <w:tcW w:w="0" w:type="auto"/>
+          </w:tcPr>
+          <w:p>
+            <w:pPr>
+              <w:pStyle w:val="Compact"/>
+            </w:pPr>
+            <w:proofErr w:type="spellStart"/>
+            <w:r>
+              <w:t>Elenco</w:t>
+            </w:r>
+            <w:proofErr w:type="spellEnd"/>
+            <w:r>
+              <w:t xml:space="preserve"> </w:t>
+            </w:r>
+            <w:proofErr w:type="spellStart"/>
+            <w:r>
+              <w:t>prenotazioni</w:t>
+            </w:r>
+            <w:proofErr w:type="spellEnd"/>
           </w:p>
         </w:tc>
       </w:tr>
@@ -1581,41 +2126,67 @@
             <w:pPr>
               <w:pStyle w:val="Compact"/>
             </w:pPr>
+            <w:proofErr w:type="spellStart"/>
             <w:r>
               <w:rPr>
                 <w:rStyle w:val="VerbatimChar"/>
               </w:rPr>
               <w:t>viewReservation</w:t>
             </w:r>
-          </w:p>
-        </w:tc>
-        <w:tc>
-          <w:tcPr>
-            <w:tcW w:w="0" w:type="auto"/>
-          </w:tcPr>
-          <w:p>
-            <w:pPr>
-              <w:pStyle w:val="Compact"/>
-            </w:pPr>
-            <w:r>
-              <w:rPr>
-                <w:rStyle w:val="VerbatimChar"/>
-              </w:rPr>
-              <w:t>/employee/viewReservation/&lt;id&gt;</w:t>
-            </w:r>
-          </w:p>
-        </w:tc>
-        <w:tc>
-          <w:tcPr>
-            <w:tcW w:w="0" w:type="auto"/>
-          </w:tcPr>
-          <w:p>
-            <w:pPr>
-              <w:pStyle w:val="Compact"/>
-            </w:pPr>
-            <w:r>
-              <w:t>Visualizza prenotazione</w:t>
-            </w:r>
+            <w:proofErr w:type="spellEnd"/>
+          </w:p>
+        </w:tc>
+        <w:tc>
+          <w:tcPr>
+            <w:tcW w:w="0" w:type="auto"/>
+          </w:tcPr>
+          <w:p>
+            <w:pPr>
+              <w:pStyle w:val="Compact"/>
+            </w:pPr>
+            <w:r>
+              <w:rPr>
+                <w:rStyle w:val="VerbatimChar"/>
+              </w:rPr>
+              <w:t>/employee/</w:t>
+            </w:r>
+            <w:proofErr w:type="spellStart"/>
+            <w:r>
+              <w:rPr>
+                <w:rStyle w:val="VerbatimChar"/>
+              </w:rPr>
+              <w:t>viewReservation</w:t>
+            </w:r>
+            <w:proofErr w:type="spellEnd"/>
+            <w:r>
+              <w:rPr>
+                <w:rStyle w:val="VerbatimChar"/>
+              </w:rPr>
+              <w:t>/&lt;id&gt;</w:t>
+            </w:r>
+          </w:p>
+        </w:tc>
+        <w:tc>
+          <w:tcPr>
+            <w:tcW w:w="0" w:type="auto"/>
+          </w:tcPr>
+          <w:p>
+            <w:pPr>
+              <w:pStyle w:val="Compact"/>
+            </w:pPr>
+            <w:proofErr w:type="spellStart"/>
+            <w:r>
+              <w:t>Visualizza</w:t>
+            </w:r>
+            <w:proofErr w:type="spellEnd"/>
+            <w:r>
+              <w:t xml:space="preserve"> </w:t>
+            </w:r>
+            <w:proofErr w:type="spellStart"/>
+            <w:r>
+              <w:t>prenotazione</w:t>
+            </w:r>
+            <w:proofErr w:type="spellEnd"/>
           </w:p>
         </w:tc>
       </w:tr>
@@ -1628,41 +2199,67 @@
             <w:pPr>
               <w:pStyle w:val="Compact"/>
             </w:pPr>
+            <w:proofErr w:type="spellStart"/>
             <w:r>
               <w:rPr>
                 <w:rStyle w:val="VerbatimChar"/>
               </w:rPr>
               <w:t>confirmPayment</w:t>
             </w:r>
-          </w:p>
-        </w:tc>
-        <w:tc>
-          <w:tcPr>
-            <w:tcW w:w="0" w:type="auto"/>
-          </w:tcPr>
-          <w:p>
-            <w:pPr>
-              <w:pStyle w:val="Compact"/>
-            </w:pPr>
-            <w:r>
-              <w:rPr>
-                <w:rStyle w:val="VerbatimChar"/>
-              </w:rPr>
-              <w:t>/employee/confirmPayment/&lt;id&gt;</w:t>
-            </w:r>
-          </w:p>
-        </w:tc>
-        <w:tc>
-          <w:tcPr>
-            <w:tcW w:w="0" w:type="auto"/>
-          </w:tcPr>
-          <w:p>
-            <w:pPr>
-              <w:pStyle w:val="Compact"/>
-            </w:pPr>
-            <w:r>
-              <w:t>Conferma pagamento</w:t>
-            </w:r>
+            <w:proofErr w:type="spellEnd"/>
+          </w:p>
+        </w:tc>
+        <w:tc>
+          <w:tcPr>
+            <w:tcW w:w="0" w:type="auto"/>
+          </w:tcPr>
+          <w:p>
+            <w:pPr>
+              <w:pStyle w:val="Compact"/>
+            </w:pPr>
+            <w:r>
+              <w:rPr>
+                <w:rStyle w:val="VerbatimChar"/>
+              </w:rPr>
+              <w:t>/employee/</w:t>
+            </w:r>
+            <w:proofErr w:type="spellStart"/>
+            <w:r>
+              <w:rPr>
+                <w:rStyle w:val="VerbatimChar"/>
+              </w:rPr>
+              <w:t>confirmPayment</w:t>
+            </w:r>
+            <w:proofErr w:type="spellEnd"/>
+            <w:r>
+              <w:rPr>
+                <w:rStyle w:val="VerbatimChar"/>
+              </w:rPr>
+              <w:t>/&lt;id&gt;</w:t>
+            </w:r>
+          </w:p>
+        </w:tc>
+        <w:tc>
+          <w:tcPr>
+            <w:tcW w:w="0" w:type="auto"/>
+          </w:tcPr>
+          <w:p>
+            <w:pPr>
+              <w:pStyle w:val="Compact"/>
+            </w:pPr>
+            <w:proofErr w:type="spellStart"/>
+            <w:r>
+              <w:t>Conferma</w:t>
+            </w:r>
+            <w:proofErr w:type="spellEnd"/>
+            <w:r>
+              <w:t xml:space="preserve"> </w:t>
+            </w:r>
+            <w:proofErr w:type="spellStart"/>
+            <w:r>
+              <w:t>pagamento</w:t>
+            </w:r>
+            <w:proofErr w:type="spellEnd"/>
           </w:p>
         </w:tc>
       </w:tr>
@@ -1675,41 +2272,67 @@
             <w:pPr>
               <w:pStyle w:val="Compact"/>
             </w:pPr>
+            <w:proofErr w:type="spellStart"/>
             <w:r>
               <w:rPr>
                 <w:rStyle w:val="VerbatimChar"/>
               </w:rPr>
               <w:t>cancelReservation</w:t>
             </w:r>
-          </w:p>
-        </w:tc>
-        <w:tc>
-          <w:tcPr>
-            <w:tcW w:w="0" w:type="auto"/>
-          </w:tcPr>
-          <w:p>
-            <w:pPr>
-              <w:pStyle w:val="Compact"/>
-            </w:pPr>
-            <w:r>
-              <w:rPr>
-                <w:rStyle w:val="VerbatimChar"/>
-              </w:rPr>
-              <w:t>/employee/cancelReservation/&lt;id&gt;</w:t>
-            </w:r>
-          </w:p>
-        </w:tc>
-        <w:tc>
-          <w:tcPr>
-            <w:tcW w:w="0" w:type="auto"/>
-          </w:tcPr>
-          <w:p>
-            <w:pPr>
-              <w:pStyle w:val="Compact"/>
-            </w:pPr>
-            <w:r>
-              <w:t>Annulla prenotazione</w:t>
-            </w:r>
+            <w:proofErr w:type="spellEnd"/>
+          </w:p>
+        </w:tc>
+        <w:tc>
+          <w:tcPr>
+            <w:tcW w:w="0" w:type="auto"/>
+          </w:tcPr>
+          <w:p>
+            <w:pPr>
+              <w:pStyle w:val="Compact"/>
+            </w:pPr>
+            <w:r>
+              <w:rPr>
+                <w:rStyle w:val="VerbatimChar"/>
+              </w:rPr>
+              <w:t>/employee/</w:t>
+            </w:r>
+            <w:proofErr w:type="spellStart"/>
+            <w:r>
+              <w:rPr>
+                <w:rStyle w:val="VerbatimChar"/>
+              </w:rPr>
+              <w:t>cancelReservation</w:t>
+            </w:r>
+            <w:proofErr w:type="spellEnd"/>
+            <w:r>
+              <w:rPr>
+                <w:rStyle w:val="VerbatimChar"/>
+              </w:rPr>
+              <w:t>/&lt;id&gt;</w:t>
+            </w:r>
+          </w:p>
+        </w:tc>
+        <w:tc>
+          <w:tcPr>
+            <w:tcW w:w="0" w:type="auto"/>
+          </w:tcPr>
+          <w:p>
+            <w:pPr>
+              <w:pStyle w:val="Compact"/>
+            </w:pPr>
+            <w:proofErr w:type="spellStart"/>
+            <w:r>
+              <w:t>Annulla</w:t>
+            </w:r>
+            <w:proofErr w:type="spellEnd"/>
+            <w:r>
+              <w:t xml:space="preserve"> </w:t>
+            </w:r>
+            <w:proofErr w:type="spellStart"/>
+            <w:r>
+              <w:t>prenotazione</w:t>
+            </w:r>
+            <w:proofErr w:type="spellEnd"/>
           </w:p>
         </w:tc>
       </w:tr>
@@ -1722,41 +2345,56 @@
             <w:pPr>
               <w:pStyle w:val="Compact"/>
             </w:pPr>
+            <w:proofErr w:type="spellStart"/>
             <w:r>
               <w:rPr>
                 <w:rStyle w:val="VerbatimChar"/>
               </w:rPr>
               <w:t>createCourseForm</w:t>
             </w:r>
-          </w:p>
-        </w:tc>
-        <w:tc>
-          <w:tcPr>
-            <w:tcW w:w="0" w:type="auto"/>
-          </w:tcPr>
-          <w:p>
-            <w:pPr>
-              <w:pStyle w:val="Compact"/>
-            </w:pPr>
-            <w:r>
-              <w:rPr>
-                <w:rStyle w:val="VerbatimChar"/>
-              </w:rPr>
-              <w:t>/employee/createCourseForm</w:t>
-            </w:r>
-          </w:p>
-        </w:tc>
-        <w:tc>
-          <w:tcPr>
-            <w:tcW w:w="0" w:type="auto"/>
-          </w:tcPr>
-          <w:p>
-            <w:pPr>
-              <w:pStyle w:val="Compact"/>
-            </w:pPr>
-            <w:r>
-              <w:t>Form nuovo corso</w:t>
-            </w:r>
+            <w:proofErr w:type="spellEnd"/>
+          </w:p>
+        </w:tc>
+        <w:tc>
+          <w:tcPr>
+            <w:tcW w:w="0" w:type="auto"/>
+          </w:tcPr>
+          <w:p>
+            <w:pPr>
+              <w:pStyle w:val="Compact"/>
+            </w:pPr>
+            <w:r>
+              <w:rPr>
+                <w:rStyle w:val="VerbatimChar"/>
+              </w:rPr>
+              <w:t>/employee/</w:t>
+            </w:r>
+            <w:proofErr w:type="spellStart"/>
+            <w:r>
+              <w:rPr>
+                <w:rStyle w:val="VerbatimChar"/>
+              </w:rPr>
+              <w:t>createCourseForm</w:t>
+            </w:r>
+            <w:proofErr w:type="spellEnd"/>
+          </w:p>
+        </w:tc>
+        <w:tc>
+          <w:tcPr>
+            <w:tcW w:w="0" w:type="auto"/>
+          </w:tcPr>
+          <w:p>
+            <w:pPr>
+              <w:pStyle w:val="Compact"/>
+            </w:pPr>
+            <w:r>
+              <w:t xml:space="preserve">Form nuovo </w:t>
+            </w:r>
+            <w:proofErr w:type="spellStart"/>
+            <w:r>
+              <w:t>corso</w:t>
+            </w:r>
+            <w:proofErr w:type="spellEnd"/>
           </w:p>
         </w:tc>
       </w:tr>
@@ -1769,41 +2407,56 @@
             <w:pPr>
               <w:pStyle w:val="Compact"/>
             </w:pPr>
+            <w:proofErr w:type="spellStart"/>
             <w:r>
               <w:rPr>
                 <w:rStyle w:val="VerbatimChar"/>
               </w:rPr>
               <w:t>createCourse</w:t>
             </w:r>
-          </w:p>
-        </w:tc>
-        <w:tc>
-          <w:tcPr>
-            <w:tcW w:w="0" w:type="auto"/>
-          </w:tcPr>
-          <w:p>
-            <w:pPr>
-              <w:pStyle w:val="Compact"/>
-            </w:pPr>
-            <w:r>
-              <w:rPr>
-                <w:rStyle w:val="VerbatimChar"/>
-              </w:rPr>
-              <w:t>/employee/createCourse</w:t>
-            </w:r>
-          </w:p>
-        </w:tc>
-        <w:tc>
-          <w:tcPr>
-            <w:tcW w:w="0" w:type="auto"/>
-          </w:tcPr>
-          <w:p>
-            <w:pPr>
-              <w:pStyle w:val="Compact"/>
-            </w:pPr>
-            <w:r>
-              <w:t>Salva nuovo corso</w:t>
-            </w:r>
+            <w:proofErr w:type="spellEnd"/>
+          </w:p>
+        </w:tc>
+        <w:tc>
+          <w:tcPr>
+            <w:tcW w:w="0" w:type="auto"/>
+          </w:tcPr>
+          <w:p>
+            <w:pPr>
+              <w:pStyle w:val="Compact"/>
+            </w:pPr>
+            <w:r>
+              <w:rPr>
+                <w:rStyle w:val="VerbatimChar"/>
+              </w:rPr>
+              <w:t>/employee/</w:t>
+            </w:r>
+            <w:proofErr w:type="spellStart"/>
+            <w:r>
+              <w:rPr>
+                <w:rStyle w:val="VerbatimChar"/>
+              </w:rPr>
+              <w:t>createCourse</w:t>
+            </w:r>
+            <w:proofErr w:type="spellEnd"/>
+          </w:p>
+        </w:tc>
+        <w:tc>
+          <w:tcPr>
+            <w:tcW w:w="0" w:type="auto"/>
+          </w:tcPr>
+          <w:p>
+            <w:pPr>
+              <w:pStyle w:val="Compact"/>
+            </w:pPr>
+            <w:r>
+              <w:t xml:space="preserve">Salva nuovo </w:t>
+            </w:r>
+            <w:proofErr w:type="spellStart"/>
+            <w:r>
+              <w:t>corso</w:t>
+            </w:r>
+            <w:proofErr w:type="spellEnd"/>
           </w:p>
         </w:tc>
       </w:tr>
@@ -1824,11 +2477,19 @@
       <w:r>
         <w:t xml:space="preserve">✅ </w:t>
       </w:r>
+      <w:proofErr w:type="spellStart"/>
       <w:r>
         <w:rPr>
           <w:rStyle w:val="VerbatimChar"/>
         </w:rPr>
         <w:t>AdminController</w:t>
+      </w:r>
+      <w:proofErr w:type="spellEnd"/>
+      <w:r>
+        <w:rPr>
+          <w:rStyle w:val="VerbatimChar"/>
+        </w:rPr>
+        <w:t xml:space="preserve"> </w:t>
       </w:r>
     </w:p>
     <w:tbl>
@@ -1855,9 +2516,11 @@
             <w:pPr>
               <w:pStyle w:val="Compact"/>
             </w:pPr>
+            <w:proofErr w:type="spellStart"/>
             <w:r>
               <w:t>Metodo</w:t>
             </w:r>
+            <w:proofErr w:type="spellEnd"/>
           </w:p>
         </w:tc>
         <w:tc>
@@ -1896,41 +2559,56 @@
             <w:pPr>
               <w:pStyle w:val="Compact"/>
             </w:pPr>
+            <w:proofErr w:type="spellStart"/>
             <w:r>
               <w:rPr>
                 <w:rStyle w:val="VerbatimChar"/>
               </w:rPr>
               <w:t>statsView</w:t>
             </w:r>
-          </w:p>
-        </w:tc>
-        <w:tc>
-          <w:tcPr>
-            <w:tcW w:w="0" w:type="auto"/>
-          </w:tcPr>
-          <w:p>
-            <w:pPr>
-              <w:pStyle w:val="Compact"/>
-            </w:pPr>
-            <w:r>
-              <w:rPr>
-                <w:rStyle w:val="VerbatimChar"/>
-              </w:rPr>
-              <w:t>/admin/statsView</w:t>
-            </w:r>
-          </w:p>
-        </w:tc>
-        <w:tc>
-          <w:tcPr>
-            <w:tcW w:w="0" w:type="auto"/>
-          </w:tcPr>
-          <w:p>
-            <w:pPr>
-              <w:pStyle w:val="Compact"/>
-            </w:pPr>
-            <w:r>
-              <w:t>Menu statistiche</w:t>
-            </w:r>
+            <w:proofErr w:type="spellEnd"/>
+          </w:p>
+        </w:tc>
+        <w:tc>
+          <w:tcPr>
+            <w:tcW w:w="0" w:type="auto"/>
+          </w:tcPr>
+          <w:p>
+            <w:pPr>
+              <w:pStyle w:val="Compact"/>
+            </w:pPr>
+            <w:r>
+              <w:rPr>
+                <w:rStyle w:val="VerbatimChar"/>
+              </w:rPr>
+              <w:t>/admin/</w:t>
+            </w:r>
+            <w:proofErr w:type="spellStart"/>
+            <w:r>
+              <w:rPr>
+                <w:rStyle w:val="VerbatimChar"/>
+              </w:rPr>
+              <w:t>statsView</w:t>
+            </w:r>
+            <w:proofErr w:type="spellEnd"/>
+          </w:p>
+        </w:tc>
+        <w:tc>
+          <w:tcPr>
+            <w:tcW w:w="0" w:type="auto"/>
+          </w:tcPr>
+          <w:p>
+            <w:pPr>
+              <w:pStyle w:val="Compact"/>
+            </w:pPr>
+            <w:r>
+              <w:t xml:space="preserve">Menu </w:t>
+            </w:r>
+            <w:proofErr w:type="spellStart"/>
+            <w:r>
+              <w:t>statistiche</w:t>
+            </w:r>
+            <w:proofErr w:type="spellEnd"/>
           </w:p>
         </w:tc>
       </w:tr>
@@ -1943,41 +2621,61 @@
             <w:pPr>
               <w:pStyle w:val="Compact"/>
             </w:pPr>
+            <w:proofErr w:type="spellStart"/>
             <w:r>
               <w:rPr>
                 <w:rStyle w:val="VerbatimChar"/>
               </w:rPr>
               <w:t>statsCourses</w:t>
             </w:r>
-          </w:p>
-        </w:tc>
-        <w:tc>
-          <w:tcPr>
-            <w:tcW w:w="0" w:type="auto"/>
-          </w:tcPr>
-          <w:p>
-            <w:pPr>
-              <w:pStyle w:val="Compact"/>
-            </w:pPr>
-            <w:r>
-              <w:rPr>
-                <w:rStyle w:val="VerbatimChar"/>
-              </w:rPr>
-              <w:t>/admin/statsCourses</w:t>
-            </w:r>
-          </w:p>
-        </w:tc>
-        <w:tc>
-          <w:tcPr>
-            <w:tcW w:w="0" w:type="auto"/>
-          </w:tcPr>
-          <w:p>
-            <w:pPr>
-              <w:pStyle w:val="Compact"/>
-            </w:pPr>
-            <w:r>
-              <w:t>Statistiche corsi</w:t>
-            </w:r>
+            <w:proofErr w:type="spellEnd"/>
+          </w:p>
+        </w:tc>
+        <w:tc>
+          <w:tcPr>
+            <w:tcW w:w="0" w:type="auto"/>
+          </w:tcPr>
+          <w:p>
+            <w:pPr>
+              <w:pStyle w:val="Compact"/>
+            </w:pPr>
+            <w:r>
+              <w:rPr>
+                <w:rStyle w:val="VerbatimChar"/>
+              </w:rPr>
+              <w:t>/admin/</w:t>
+            </w:r>
+            <w:proofErr w:type="spellStart"/>
+            <w:r>
+              <w:rPr>
+                <w:rStyle w:val="VerbatimChar"/>
+              </w:rPr>
+              <w:t>statsCourses</w:t>
+            </w:r>
+            <w:proofErr w:type="spellEnd"/>
+          </w:p>
+        </w:tc>
+        <w:tc>
+          <w:tcPr>
+            <w:tcW w:w="0" w:type="auto"/>
+          </w:tcPr>
+          <w:p>
+            <w:pPr>
+              <w:pStyle w:val="Compact"/>
+            </w:pPr>
+            <w:proofErr w:type="spellStart"/>
+            <w:r>
+              <w:t>Statistiche</w:t>
+            </w:r>
+            <w:proofErr w:type="spellEnd"/>
+            <w:r>
+              <w:t xml:space="preserve"> </w:t>
+            </w:r>
+            <w:proofErr w:type="spellStart"/>
+            <w:r>
+              <w:t>corsi</w:t>
+            </w:r>
+            <w:proofErr w:type="spellEnd"/>
           </w:p>
         </w:tc>
       </w:tr>
@@ -1990,41 +2688,61 @@
             <w:pPr>
               <w:pStyle w:val="Compact"/>
             </w:pPr>
+            <w:proofErr w:type="spellStart"/>
             <w:r>
               <w:rPr>
                 <w:rStyle w:val="VerbatimChar"/>
               </w:rPr>
               <w:t>statsReservations</w:t>
             </w:r>
-          </w:p>
-        </w:tc>
-        <w:tc>
-          <w:tcPr>
-            <w:tcW w:w="0" w:type="auto"/>
-          </w:tcPr>
-          <w:p>
-            <w:pPr>
-              <w:pStyle w:val="Compact"/>
-            </w:pPr>
-            <w:r>
-              <w:rPr>
-                <w:rStyle w:val="VerbatimChar"/>
-              </w:rPr>
-              <w:t>/admin/statsReservations</w:t>
-            </w:r>
-          </w:p>
-        </w:tc>
-        <w:tc>
-          <w:tcPr>
-            <w:tcW w:w="0" w:type="auto"/>
-          </w:tcPr>
-          <w:p>
-            <w:pPr>
-              <w:pStyle w:val="Compact"/>
-            </w:pPr>
-            <w:r>
-              <w:t>Statistiche prenotazioni</w:t>
-            </w:r>
+            <w:proofErr w:type="spellEnd"/>
+          </w:p>
+        </w:tc>
+        <w:tc>
+          <w:tcPr>
+            <w:tcW w:w="0" w:type="auto"/>
+          </w:tcPr>
+          <w:p>
+            <w:pPr>
+              <w:pStyle w:val="Compact"/>
+            </w:pPr>
+            <w:r>
+              <w:rPr>
+                <w:rStyle w:val="VerbatimChar"/>
+              </w:rPr>
+              <w:t>/admin/</w:t>
+            </w:r>
+            <w:proofErr w:type="spellStart"/>
+            <w:r>
+              <w:rPr>
+                <w:rStyle w:val="VerbatimChar"/>
+              </w:rPr>
+              <w:t>statsReservations</w:t>
+            </w:r>
+            <w:proofErr w:type="spellEnd"/>
+          </w:p>
+        </w:tc>
+        <w:tc>
+          <w:tcPr>
+            <w:tcW w:w="0" w:type="auto"/>
+          </w:tcPr>
+          <w:p>
+            <w:pPr>
+              <w:pStyle w:val="Compact"/>
+            </w:pPr>
+            <w:proofErr w:type="spellStart"/>
+            <w:r>
+              <w:t>Statistiche</w:t>
+            </w:r>
+            <w:proofErr w:type="spellEnd"/>
+            <w:r>
+              <w:t xml:space="preserve"> </w:t>
+            </w:r>
+            <w:proofErr w:type="spellStart"/>
+            <w:r>
+              <w:t>prenotazioni</w:t>
+            </w:r>
+            <w:proofErr w:type="spellEnd"/>
           </w:p>
         </w:tc>
       </w:tr>
@@ -2037,41 +2755,64 @@
             <w:pPr>
               <w:pStyle w:val="Compact"/>
             </w:pPr>
+            <w:proofErr w:type="spellStart"/>
             <w:r>
               <w:rPr>
                 <w:rStyle w:val="VerbatimChar"/>
               </w:rPr>
               <w:t>createProfileForm</w:t>
             </w:r>
-          </w:p>
-        </w:tc>
-        <w:tc>
-          <w:tcPr>
-            <w:tcW w:w="0" w:type="auto"/>
-          </w:tcPr>
-          <w:p>
-            <w:pPr>
-              <w:pStyle w:val="Compact"/>
-            </w:pPr>
-            <w:r>
-              <w:rPr>
-                <w:rStyle w:val="VerbatimChar"/>
-              </w:rPr>
-              <w:t>/admin/createProfileForm</w:t>
-            </w:r>
-          </w:p>
-        </w:tc>
-        <w:tc>
-          <w:tcPr>
-            <w:tcW w:w="0" w:type="auto"/>
-          </w:tcPr>
-          <w:p>
-            <w:pPr>
-              <w:pStyle w:val="Compact"/>
-            </w:pPr>
-            <w:r>
-              <w:t>Form creazione profilo</w:t>
-            </w:r>
+            <w:proofErr w:type="spellEnd"/>
+          </w:p>
+        </w:tc>
+        <w:tc>
+          <w:tcPr>
+            <w:tcW w:w="0" w:type="auto"/>
+          </w:tcPr>
+          <w:p>
+            <w:pPr>
+              <w:pStyle w:val="Compact"/>
+            </w:pPr>
+            <w:r>
+              <w:rPr>
+                <w:rStyle w:val="VerbatimChar"/>
+              </w:rPr>
+              <w:t>/admin/</w:t>
+            </w:r>
+            <w:proofErr w:type="spellStart"/>
+            <w:r>
+              <w:rPr>
+                <w:rStyle w:val="VerbatimChar"/>
+              </w:rPr>
+              <w:t>createProfileForm</w:t>
+            </w:r>
+            <w:proofErr w:type="spellEnd"/>
+          </w:p>
+        </w:tc>
+        <w:tc>
+          <w:tcPr>
+            <w:tcW w:w="0" w:type="auto"/>
+          </w:tcPr>
+          <w:p>
+            <w:pPr>
+              <w:pStyle w:val="Compact"/>
+            </w:pPr>
+            <w:r>
+              <w:t xml:space="preserve">Form </w:t>
+            </w:r>
+            <w:proofErr w:type="spellStart"/>
+            <w:r>
+              <w:t>creazione</w:t>
+            </w:r>
+            <w:proofErr w:type="spellEnd"/>
+            <w:r>
+              <w:t xml:space="preserve"> </w:t>
+            </w:r>
+            <w:proofErr w:type="spellStart"/>
+            <w:r>
+              <w:t>profilo</w:t>
+            </w:r>
+            <w:proofErr w:type="spellEnd"/>
           </w:p>
         </w:tc>
       </w:tr>
@@ -2084,41 +2825,56 @@
             <w:pPr>
               <w:pStyle w:val="Compact"/>
             </w:pPr>
+            <w:proofErr w:type="spellStart"/>
             <w:r>
               <w:rPr>
                 <w:rStyle w:val="VerbatimChar"/>
               </w:rPr>
               <w:t>createProfile</w:t>
             </w:r>
-          </w:p>
-        </w:tc>
-        <w:tc>
-          <w:tcPr>
-            <w:tcW w:w="0" w:type="auto"/>
-          </w:tcPr>
-          <w:p>
-            <w:pPr>
-              <w:pStyle w:val="Compact"/>
-            </w:pPr>
-            <w:r>
-              <w:rPr>
-                <w:rStyle w:val="VerbatimChar"/>
-              </w:rPr>
-              <w:t>/admin/createProfile</w:t>
-            </w:r>
-          </w:p>
-        </w:tc>
-        <w:tc>
-          <w:tcPr>
-            <w:tcW w:w="0" w:type="auto"/>
-          </w:tcPr>
-          <w:p>
-            <w:pPr>
-              <w:pStyle w:val="Compact"/>
-            </w:pPr>
-            <w:r>
-              <w:t>Salva nuovo profilo</w:t>
-            </w:r>
+            <w:proofErr w:type="spellEnd"/>
+          </w:p>
+        </w:tc>
+        <w:tc>
+          <w:tcPr>
+            <w:tcW w:w="0" w:type="auto"/>
+          </w:tcPr>
+          <w:p>
+            <w:pPr>
+              <w:pStyle w:val="Compact"/>
+            </w:pPr>
+            <w:r>
+              <w:rPr>
+                <w:rStyle w:val="VerbatimChar"/>
+              </w:rPr>
+              <w:t>/admin/</w:t>
+            </w:r>
+            <w:proofErr w:type="spellStart"/>
+            <w:r>
+              <w:rPr>
+                <w:rStyle w:val="VerbatimChar"/>
+              </w:rPr>
+              <w:t>createProfile</w:t>
+            </w:r>
+            <w:proofErr w:type="spellEnd"/>
+          </w:p>
+        </w:tc>
+        <w:tc>
+          <w:tcPr>
+            <w:tcW w:w="0" w:type="auto"/>
+          </w:tcPr>
+          <w:p>
+            <w:pPr>
+              <w:pStyle w:val="Compact"/>
+            </w:pPr>
+            <w:r>
+              <w:t xml:space="preserve">Salva nuovo </w:t>
+            </w:r>
+            <w:proofErr w:type="spellStart"/>
+            <w:r>
+              <w:t>profilo</w:t>
+            </w:r>
+            <w:proofErr w:type="spellEnd"/>
           </w:p>
         </w:tc>
       </w:tr>
@@ -2131,41 +2887,61 @@
             <w:pPr>
               <w:pStyle w:val="Compact"/>
             </w:pPr>
+            <w:proofErr w:type="spellStart"/>
             <w:r>
               <w:rPr>
                 <w:rStyle w:val="VerbatimChar"/>
               </w:rPr>
               <w:t>manageUsers</w:t>
             </w:r>
-          </w:p>
-        </w:tc>
-        <w:tc>
-          <w:tcPr>
-            <w:tcW w:w="0" w:type="auto"/>
-          </w:tcPr>
-          <w:p>
-            <w:pPr>
-              <w:pStyle w:val="Compact"/>
-            </w:pPr>
-            <w:r>
-              <w:rPr>
-                <w:rStyle w:val="VerbatimChar"/>
-              </w:rPr>
-              <w:t>/admin/manageUsers</w:t>
-            </w:r>
-          </w:p>
-        </w:tc>
-        <w:tc>
-          <w:tcPr>
-            <w:tcW w:w="0" w:type="auto"/>
-          </w:tcPr>
-          <w:p>
-            <w:pPr>
-              <w:pStyle w:val="Compact"/>
-            </w:pPr>
-            <w:r>
-              <w:t>Elenco utenti</w:t>
-            </w:r>
+            <w:proofErr w:type="spellEnd"/>
+          </w:p>
+        </w:tc>
+        <w:tc>
+          <w:tcPr>
+            <w:tcW w:w="0" w:type="auto"/>
+          </w:tcPr>
+          <w:p>
+            <w:pPr>
+              <w:pStyle w:val="Compact"/>
+            </w:pPr>
+            <w:r>
+              <w:rPr>
+                <w:rStyle w:val="VerbatimChar"/>
+              </w:rPr>
+              <w:t>/admin/</w:t>
+            </w:r>
+            <w:proofErr w:type="spellStart"/>
+            <w:r>
+              <w:rPr>
+                <w:rStyle w:val="VerbatimChar"/>
+              </w:rPr>
+              <w:t>manageUsers</w:t>
+            </w:r>
+            <w:proofErr w:type="spellEnd"/>
+          </w:p>
+        </w:tc>
+        <w:tc>
+          <w:tcPr>
+            <w:tcW w:w="0" w:type="auto"/>
+          </w:tcPr>
+          <w:p>
+            <w:pPr>
+              <w:pStyle w:val="Compact"/>
+            </w:pPr>
+            <w:proofErr w:type="spellStart"/>
+            <w:r>
+              <w:t>Elenco</w:t>
+            </w:r>
+            <w:proofErr w:type="spellEnd"/>
+            <w:r>
+              <w:t xml:space="preserve"> </w:t>
+            </w:r>
+            <w:proofErr w:type="spellStart"/>
+            <w:r>
+              <w:t>utenti</w:t>
+            </w:r>
+            <w:proofErr w:type="spellEnd"/>
           </w:p>
         </w:tc>
       </w:tr>
@@ -2178,41 +2954,67 @@
             <w:pPr>
               <w:pStyle w:val="Compact"/>
             </w:pPr>
+            <w:proofErr w:type="spellStart"/>
             <w:r>
               <w:rPr>
                 <w:rStyle w:val="VerbatimChar"/>
               </w:rPr>
               <w:t>editUser</w:t>
             </w:r>
-          </w:p>
-        </w:tc>
-        <w:tc>
-          <w:tcPr>
-            <w:tcW w:w="0" w:type="auto"/>
-          </w:tcPr>
-          <w:p>
-            <w:pPr>
-              <w:pStyle w:val="Compact"/>
-            </w:pPr>
-            <w:r>
-              <w:rPr>
-                <w:rStyle w:val="VerbatimChar"/>
-              </w:rPr>
-              <w:t>/admin/editUser/&lt;id&gt;</w:t>
-            </w:r>
-          </w:p>
-        </w:tc>
-        <w:tc>
-          <w:tcPr>
-            <w:tcW w:w="0" w:type="auto"/>
-          </w:tcPr>
-          <w:p>
-            <w:pPr>
-              <w:pStyle w:val="Compact"/>
-            </w:pPr>
-            <w:r>
-              <w:t>Modifica profilo</w:t>
-            </w:r>
+            <w:proofErr w:type="spellEnd"/>
+          </w:p>
+        </w:tc>
+        <w:tc>
+          <w:tcPr>
+            <w:tcW w:w="0" w:type="auto"/>
+          </w:tcPr>
+          <w:p>
+            <w:pPr>
+              <w:pStyle w:val="Compact"/>
+            </w:pPr>
+            <w:r>
+              <w:rPr>
+                <w:rStyle w:val="VerbatimChar"/>
+              </w:rPr>
+              <w:t>/admin/</w:t>
+            </w:r>
+            <w:proofErr w:type="spellStart"/>
+            <w:r>
+              <w:rPr>
+                <w:rStyle w:val="VerbatimChar"/>
+              </w:rPr>
+              <w:t>editUser</w:t>
+            </w:r>
+            <w:proofErr w:type="spellEnd"/>
+            <w:r>
+              <w:rPr>
+                <w:rStyle w:val="VerbatimChar"/>
+              </w:rPr>
+              <w:t>/&lt;id&gt;</w:t>
+            </w:r>
+          </w:p>
+        </w:tc>
+        <w:tc>
+          <w:tcPr>
+            <w:tcW w:w="0" w:type="auto"/>
+          </w:tcPr>
+          <w:p>
+            <w:pPr>
+              <w:pStyle w:val="Compact"/>
+            </w:pPr>
+            <w:proofErr w:type="spellStart"/>
+            <w:r>
+              <w:t>Modifica</w:t>
+            </w:r>
+            <w:proofErr w:type="spellEnd"/>
+            <w:r>
+              <w:t xml:space="preserve"> </w:t>
+            </w:r>
+            <w:proofErr w:type="spellStart"/>
+            <w:r>
+              <w:t>profilo</w:t>
+            </w:r>
+            <w:proofErr w:type="spellEnd"/>
           </w:p>
         </w:tc>
       </w:tr>

</xml_diff>